<commit_message>
utmost scuffed creation of the docx
I mean it works...
(nevermind the oddly behaving bullet lists)
</commit_message>
<xml_diff>
--- a/poi/base.docx
+++ b/poi/base.docx
@@ -5,21 +5,87 @@
     <w:p>
       <w:pPr>
         <w:pStyle w:val="Heading1"/>
+        <w:numPr>
+          <w:ilvl w:val="0"/>
+          <w:numId w:val="2"/>
+        </w:numPr>
         <w:spacing w:before="240" w:after="120"/>
         <w:ind w:hanging="0" w:start="0"/>
-        <w:rPr/>
+        <w:rPr>
+          <w:rFonts w:ascii="Helvetica" w:hAnsi="Helvetica"/>
+        </w:rPr>
       </w:pPr>
       <w:r>
-        <w:rPr/>
-        <w:t xml:space="preserve">Heading </w:t>
+        <w:rPr>
+          <w:rFonts w:ascii="Helvetica" w:hAnsi="Helvetica"/>
+        </w:rPr>
+        <w:t>Heading level 1</w:t>
       </w:r>
+    </w:p>
+    <w:p>
+      <w:pPr>
+        <w:pStyle w:val="Heading2"/>
+        <w:numPr>
+          <w:ilvl w:val="1"/>
+          <w:numId w:val="1"/>
+        </w:numPr>
+        <w:spacing w:before="200" w:after="120"/>
+        <w:ind w:hanging="0" w:start="0"/>
+        <w:rPr>
+          <w:rFonts w:ascii="Helvetica" w:hAnsi="Helvetica"/>
+        </w:rPr>
+      </w:pPr>
       <w:r>
-        <w:rPr/>
-        <w:t xml:space="preserve">level </w:t>
+        <w:rPr>
+          <w:rFonts w:ascii="Helvetica" w:hAnsi="Helvetica"/>
+        </w:rPr>
+        <w:t>Heading level 2</w:t>
       </w:r>
+    </w:p>
+    <w:p>
+      <w:pPr>
+        <w:pStyle w:val="BodyText"/>
+        <w:numPr>
+          <w:ilvl w:val="0"/>
+          <w:numId w:val="3"/>
+        </w:numPr>
+        <w:spacing w:before="200" w:after="120"/>
+        <w:rPr>
+          <w:rFonts w:ascii="Helvetica" w:hAnsi="Helvetica"/>
+          <w:sz w:val="40"/>
+          <w:szCs w:val="40"/>
+        </w:rPr>
+      </w:pPr>
       <w:r>
-        <w:rPr/>
-        <w:t>1</w:t>
+        <w:rPr>
+          <w:rFonts w:ascii="Helvetica" w:hAnsi="Helvetica"/>
+          <w:sz w:val="40"/>
+          <w:szCs w:val="40"/>
+        </w:rPr>
+        <w:t>This is a ListParagraph</w:t>
+      </w:r>
+    </w:p>
+    <w:p>
+      <w:pPr>
+        <w:pStyle w:val="BodyText"/>
+        <w:numPr>
+          <w:ilvl w:val="0"/>
+          <w:numId w:val="3"/>
+        </w:numPr>
+        <w:spacing w:before="200" w:after="120"/>
+        <w:rPr>
+          <w:rFonts w:ascii="Helvetica" w:hAnsi="Helvetica"/>
+          <w:sz w:val="40"/>
+          <w:szCs w:val="40"/>
+        </w:rPr>
+      </w:pPr>
+      <w:r>
+        <w:rPr>
+          <w:rFonts w:ascii="Helvetica" w:hAnsi="Helvetica"/>
+          <w:sz w:val="40"/>
+          <w:szCs w:val="40"/>
+        </w:rPr>
+        <w:t>this</w:t>
       </w:r>
     </w:p>
     <w:sectPr>
@@ -40,7 +106,399 @@
   <w:abstractNum w:abstractNumId="1">
     <w:lvl w:ilvl="0">
       <w:start w:val="1"/>
-      <w:pStyle w:val="Heading1"/>
+      <w:numFmt w:val="none"/>
+      <w:suff w:val="nothing"/>
+      <w:lvlText w:val=""/>
+      <w:lvlJc w:val="start"/>
+      <w:pPr>
+        <w:tabs>
+          <w:tab w:val="num" w:pos="0"/>
+        </w:tabs>
+        <w:ind w:start="0" w:hanging="0"/>
+      </w:pPr>
+      <w:rPr/>
+    </w:lvl>
+    <w:lvl w:ilvl="1">
+      <w:start w:val="1"/>
+      <w:numFmt w:val="none"/>
+      <w:suff w:val="nothing"/>
+      <w:lvlText w:val=""/>
+      <w:lvlJc w:val="start"/>
+      <w:pPr>
+        <w:tabs>
+          <w:tab w:val="num" w:pos="0"/>
+        </w:tabs>
+        <w:ind w:start="0" w:hanging="0"/>
+      </w:pPr>
+      <w:rPr/>
+    </w:lvl>
+    <w:lvl w:ilvl="2">
+      <w:start w:val="1"/>
+      <w:numFmt w:val="none"/>
+      <w:suff w:val="nothing"/>
+      <w:lvlText w:val=""/>
+      <w:lvlJc w:val="start"/>
+      <w:pPr>
+        <w:tabs>
+          <w:tab w:val="num" w:pos="0"/>
+        </w:tabs>
+        <w:ind w:start="0" w:hanging="0"/>
+      </w:pPr>
+      <w:rPr/>
+    </w:lvl>
+    <w:lvl w:ilvl="3">
+      <w:start w:val="1"/>
+      <w:numFmt w:val="none"/>
+      <w:suff w:val="nothing"/>
+      <w:lvlText w:val=""/>
+      <w:lvlJc w:val="start"/>
+      <w:pPr>
+        <w:tabs>
+          <w:tab w:val="num" w:pos="0"/>
+        </w:tabs>
+        <w:ind w:start="0" w:hanging="0"/>
+      </w:pPr>
+      <w:rPr/>
+    </w:lvl>
+    <w:lvl w:ilvl="4">
+      <w:start w:val="1"/>
+      <w:numFmt w:val="none"/>
+      <w:suff w:val="nothing"/>
+      <w:lvlText w:val=""/>
+      <w:lvlJc w:val="start"/>
+      <w:pPr>
+        <w:tabs>
+          <w:tab w:val="num" w:pos="0"/>
+        </w:tabs>
+        <w:ind w:start="0" w:hanging="0"/>
+      </w:pPr>
+      <w:rPr/>
+    </w:lvl>
+    <w:lvl w:ilvl="5">
+      <w:start w:val="1"/>
+      <w:numFmt w:val="none"/>
+      <w:suff w:val="nothing"/>
+      <w:lvlText w:val=""/>
+      <w:lvlJc w:val="start"/>
+      <w:pPr>
+        <w:tabs>
+          <w:tab w:val="num" w:pos="0"/>
+        </w:tabs>
+        <w:ind w:start="0" w:hanging="0"/>
+      </w:pPr>
+      <w:rPr/>
+    </w:lvl>
+    <w:lvl w:ilvl="6">
+      <w:start w:val="1"/>
+      <w:numFmt w:val="none"/>
+      <w:suff w:val="nothing"/>
+      <w:lvlText w:val=""/>
+      <w:lvlJc w:val="start"/>
+      <w:pPr>
+        <w:tabs>
+          <w:tab w:val="num" w:pos="0"/>
+        </w:tabs>
+        <w:ind w:start="0" w:hanging="0"/>
+      </w:pPr>
+      <w:rPr/>
+    </w:lvl>
+    <w:lvl w:ilvl="7">
+      <w:start w:val="1"/>
+      <w:numFmt w:val="none"/>
+      <w:suff w:val="nothing"/>
+      <w:lvlText w:val=""/>
+      <w:lvlJc w:val="start"/>
+      <w:pPr>
+        <w:tabs>
+          <w:tab w:val="num" w:pos="0"/>
+        </w:tabs>
+        <w:ind w:start="0" w:hanging="0"/>
+      </w:pPr>
+      <w:rPr/>
+    </w:lvl>
+    <w:lvl w:ilvl="8">
+      <w:start w:val="1"/>
+      <w:numFmt w:val="none"/>
+      <w:suff w:val="nothing"/>
+      <w:lvlText w:val=""/>
+      <w:lvlJc w:val="start"/>
+      <w:pPr>
+        <w:tabs>
+          <w:tab w:val="num" w:pos="0"/>
+        </w:tabs>
+        <w:ind w:start="0" w:hanging="0"/>
+      </w:pPr>
+      <w:rPr/>
+    </w:lvl>
+  </w:abstractNum>
+  <w:abstractNum w:abstractNumId="2">
+    <w:lvl w:ilvl="0">
+      <w:start w:val="1"/>
+      <w:numFmt w:val="none"/>
+      <w:suff w:val="nothing"/>
+      <w:lvlText w:val=""/>
+      <w:lvlJc w:val="start"/>
+      <w:pPr>
+        <w:tabs>
+          <w:tab w:val="num" w:pos="0"/>
+        </w:tabs>
+        <w:ind w:start="0" w:hanging="0"/>
+      </w:pPr>
+      <w:rPr/>
+    </w:lvl>
+    <w:lvl w:ilvl="1">
+      <w:start w:val="1"/>
+      <w:numFmt w:val="none"/>
+      <w:suff w:val="nothing"/>
+      <w:lvlText w:val=""/>
+      <w:lvlJc w:val="start"/>
+      <w:pPr>
+        <w:tabs>
+          <w:tab w:val="num" w:pos="0"/>
+        </w:tabs>
+        <w:ind w:start="0" w:hanging="0"/>
+      </w:pPr>
+      <w:rPr/>
+    </w:lvl>
+    <w:lvl w:ilvl="2">
+      <w:start w:val="1"/>
+      <w:numFmt w:val="none"/>
+      <w:suff w:val="nothing"/>
+      <w:lvlText w:val=""/>
+      <w:lvlJc w:val="start"/>
+      <w:pPr>
+        <w:tabs>
+          <w:tab w:val="num" w:pos="0"/>
+        </w:tabs>
+        <w:ind w:start="0" w:hanging="0"/>
+      </w:pPr>
+      <w:rPr/>
+    </w:lvl>
+    <w:lvl w:ilvl="3">
+      <w:start w:val="1"/>
+      <w:numFmt w:val="none"/>
+      <w:suff w:val="nothing"/>
+      <w:lvlText w:val=""/>
+      <w:lvlJc w:val="start"/>
+      <w:pPr>
+        <w:tabs>
+          <w:tab w:val="num" w:pos="0"/>
+        </w:tabs>
+        <w:ind w:start="0" w:hanging="0"/>
+      </w:pPr>
+      <w:rPr/>
+    </w:lvl>
+    <w:lvl w:ilvl="4">
+      <w:start w:val="1"/>
+      <w:numFmt w:val="none"/>
+      <w:suff w:val="nothing"/>
+      <w:lvlText w:val=""/>
+      <w:lvlJc w:val="start"/>
+      <w:pPr>
+        <w:tabs>
+          <w:tab w:val="num" w:pos="0"/>
+        </w:tabs>
+        <w:ind w:start="0" w:hanging="0"/>
+      </w:pPr>
+      <w:rPr/>
+    </w:lvl>
+    <w:lvl w:ilvl="5">
+      <w:start w:val="1"/>
+      <w:numFmt w:val="none"/>
+      <w:suff w:val="nothing"/>
+      <w:lvlText w:val=""/>
+      <w:lvlJc w:val="start"/>
+      <w:pPr>
+        <w:tabs>
+          <w:tab w:val="num" w:pos="0"/>
+        </w:tabs>
+        <w:ind w:start="0" w:hanging="0"/>
+      </w:pPr>
+      <w:rPr/>
+    </w:lvl>
+    <w:lvl w:ilvl="6">
+      <w:start w:val="1"/>
+      <w:numFmt w:val="none"/>
+      <w:suff w:val="nothing"/>
+      <w:lvlText w:val=""/>
+      <w:lvlJc w:val="start"/>
+      <w:pPr>
+        <w:tabs>
+          <w:tab w:val="num" w:pos="0"/>
+        </w:tabs>
+        <w:ind w:start="0" w:hanging="0"/>
+      </w:pPr>
+      <w:rPr/>
+    </w:lvl>
+    <w:lvl w:ilvl="7">
+      <w:start w:val="1"/>
+      <w:numFmt w:val="none"/>
+      <w:suff w:val="nothing"/>
+      <w:lvlText w:val=""/>
+      <w:lvlJc w:val="start"/>
+      <w:pPr>
+        <w:tabs>
+          <w:tab w:val="num" w:pos="0"/>
+        </w:tabs>
+        <w:ind w:start="0" w:hanging="0"/>
+      </w:pPr>
+      <w:rPr/>
+    </w:lvl>
+    <w:lvl w:ilvl="8">
+      <w:start w:val="1"/>
+      <w:numFmt w:val="none"/>
+      <w:suff w:val="nothing"/>
+      <w:lvlText w:val=""/>
+      <w:lvlJc w:val="start"/>
+      <w:pPr>
+        <w:tabs>
+          <w:tab w:val="num" w:pos="0"/>
+        </w:tabs>
+        <w:ind w:start="0" w:hanging="0"/>
+      </w:pPr>
+      <w:rPr/>
+    </w:lvl>
+  </w:abstractNum>
+  <w:abstractNum w:abstractNumId="3">
+    <w:lvl w:ilvl="0">
+      <w:start w:val="1"/>
+      <w:numFmt w:val="bullet"/>
+      <w:lvlText w:val=""/>
+      <w:lvlJc w:val="start"/>
+      <w:pPr>
+        <w:tabs>
+          <w:tab w:val="num" w:pos="720"/>
+        </w:tabs>
+        <w:ind w:start="720" w:hanging="360"/>
+      </w:pPr>
+      <w:rPr>
+        <w:rFonts w:ascii="Symbol" w:hAnsi="Symbol" w:cs="Symbol" w:hint="default"/>
+      </w:rPr>
+    </w:lvl>
+    <w:lvl w:ilvl="1">
+      <w:start w:val="1"/>
+      <w:numFmt w:val="bullet"/>
+      <w:lvlText w:val=""/>
+      <w:lvlJc w:val="start"/>
+      <w:pPr>
+        <w:tabs>
+          <w:tab w:val="num" w:pos="1080"/>
+        </w:tabs>
+        <w:ind w:start="1080" w:hanging="360"/>
+      </w:pPr>
+      <w:rPr>
+        <w:rFonts w:ascii="Symbol" w:hAnsi="Symbol" w:cs="Symbol" w:hint="default"/>
+      </w:rPr>
+    </w:lvl>
+    <w:lvl w:ilvl="2">
+      <w:start w:val="1"/>
+      <w:numFmt w:val="bullet"/>
+      <w:lvlText w:val=""/>
+      <w:lvlJc w:val="start"/>
+      <w:pPr>
+        <w:tabs>
+          <w:tab w:val="num" w:pos="1440"/>
+        </w:tabs>
+        <w:ind w:start="1440" w:hanging="360"/>
+      </w:pPr>
+      <w:rPr>
+        <w:rFonts w:ascii="Symbol" w:hAnsi="Symbol" w:cs="Symbol" w:hint="default"/>
+      </w:rPr>
+    </w:lvl>
+    <w:lvl w:ilvl="3">
+      <w:start w:val="1"/>
+      <w:numFmt w:val="bullet"/>
+      <w:lvlText w:val=""/>
+      <w:lvlJc w:val="start"/>
+      <w:pPr>
+        <w:tabs>
+          <w:tab w:val="num" w:pos="1800"/>
+        </w:tabs>
+        <w:ind w:start="1800" w:hanging="360"/>
+      </w:pPr>
+      <w:rPr>
+        <w:rFonts w:ascii="Symbol" w:hAnsi="Symbol" w:cs="Symbol" w:hint="default"/>
+      </w:rPr>
+    </w:lvl>
+    <w:lvl w:ilvl="4">
+      <w:start w:val="1"/>
+      <w:numFmt w:val="bullet"/>
+      <w:lvlText w:val=""/>
+      <w:lvlJc w:val="start"/>
+      <w:pPr>
+        <w:tabs>
+          <w:tab w:val="num" w:pos="2160"/>
+        </w:tabs>
+        <w:ind w:start="2160" w:hanging="360"/>
+      </w:pPr>
+      <w:rPr>
+        <w:rFonts w:ascii="Symbol" w:hAnsi="Symbol" w:cs="Symbol" w:hint="default"/>
+      </w:rPr>
+    </w:lvl>
+    <w:lvl w:ilvl="5">
+      <w:start w:val="1"/>
+      <w:numFmt w:val="bullet"/>
+      <w:lvlText w:val=""/>
+      <w:lvlJc w:val="start"/>
+      <w:pPr>
+        <w:tabs>
+          <w:tab w:val="num" w:pos="2520"/>
+        </w:tabs>
+        <w:ind w:start="2520" w:hanging="360"/>
+      </w:pPr>
+      <w:rPr>
+        <w:rFonts w:ascii="Symbol" w:hAnsi="Symbol" w:cs="Symbol" w:hint="default"/>
+      </w:rPr>
+    </w:lvl>
+    <w:lvl w:ilvl="6">
+      <w:start w:val="1"/>
+      <w:numFmt w:val="bullet"/>
+      <w:lvlText w:val=""/>
+      <w:lvlJc w:val="start"/>
+      <w:pPr>
+        <w:tabs>
+          <w:tab w:val="num" w:pos="2880"/>
+        </w:tabs>
+        <w:ind w:start="2880" w:hanging="360"/>
+      </w:pPr>
+      <w:rPr>
+        <w:rFonts w:ascii="Symbol" w:hAnsi="Symbol" w:cs="Symbol" w:hint="default"/>
+      </w:rPr>
+    </w:lvl>
+    <w:lvl w:ilvl="7">
+      <w:start w:val="1"/>
+      <w:numFmt w:val="bullet"/>
+      <w:lvlText w:val=""/>
+      <w:lvlJc w:val="start"/>
+      <w:pPr>
+        <w:tabs>
+          <w:tab w:val="num" w:pos="3240"/>
+        </w:tabs>
+        <w:ind w:start="3240" w:hanging="360"/>
+      </w:pPr>
+      <w:rPr>
+        <w:rFonts w:ascii="Symbol" w:hAnsi="Symbol" w:cs="Symbol" w:hint="default"/>
+      </w:rPr>
+    </w:lvl>
+    <w:lvl w:ilvl="8">
+      <w:start w:val="1"/>
+      <w:numFmt w:val="bullet"/>
+      <w:lvlText w:val=""/>
+      <w:lvlJc w:val="start"/>
+      <w:pPr>
+        <w:tabs>
+          <w:tab w:val="num" w:pos="3600"/>
+        </w:tabs>
+        <w:ind w:start="3600" w:hanging="360"/>
+      </w:pPr>
+      <w:rPr>
+        <w:rFonts w:ascii="Symbol" w:hAnsi="Symbol" w:cs="Symbol" w:hint="default"/>
+      </w:rPr>
+    </w:lvl>
+  </w:abstractNum>
+  <w:abstractNum w:abstractNumId="4">
+    <w:lvl w:ilvl="0">
+      <w:start w:val="1"/>
       <w:numFmt w:val="none"/>
       <w:suff w:val="nothing"/>
       <w:lvlText w:val=""/>
@@ -159,6 +617,15 @@
   </w:abstractNum>
   <w:num w:numId="1">
     <w:abstractNumId w:val="1"/>
+  </w:num>
+  <w:num w:numId="2">
+    <w:abstractNumId w:val="2"/>
+  </w:num>
+  <w:num w:numId="3">
+    <w:abstractNumId w:val="3"/>
+  </w:num>
+  <w:num w:numId="4">
+    <w:abstractNumId w:val="4"/>
   </w:num>
 </w:numbering>
 </file>
@@ -208,7 +675,7 @@
     <w:pPr>
       <w:numPr>
         <w:ilvl w:val="0"/>
-        <w:numId w:val="1"/>
+        <w:numId w:val="2"/>
       </w:numPr>
       <w:spacing w:before="240" w:after="120"/>
       <w:outlineLvl w:val="0"/>
@@ -218,6 +685,33 @@
       <w:bCs/>
       <w:sz w:val="36"/>
       <w:szCs w:val="36"/>
+    </w:rPr>
+  </w:style>
+  <w:style w:type="paragraph" w:styleId="Heading2">
+    <w:name w:val="heading 2"/>
+    <w:basedOn w:val="Heading"/>
+    <w:next w:val="BodyText"/>
+    <w:qFormat/>
+    <w:pPr>
+      <w:numPr>
+        <w:ilvl w:val="1"/>
+        <w:numId w:val="1"/>
+      </w:numPr>
+      <w:spacing w:before="200" w:after="120"/>
+      <w:outlineLvl w:val="1"/>
+    </w:pPr>
+    <w:rPr>
+      <w:b/>
+      <w:bCs/>
+      <w:sz w:val="32"/>
+      <w:szCs w:val="32"/>
+    </w:rPr>
+  </w:style>
+  <w:style w:type="character" w:styleId="Bullets">
+    <w:name w:val="Bullets"/>
+    <w:qFormat/>
+    <w:rPr>
+      <w:rFonts w:ascii="OpenSymbol" w:hAnsi="OpenSymbol" w:eastAsia="OpenSymbol" w:cs="OpenSymbol"/>
     </w:rPr>
   </w:style>
   <w:style w:type="paragraph" w:styleId="Heading">

</xml_diff>